<commit_message>
finished outlier screening - working on outlier fixes
</commit_message>
<xml_diff>
--- a/docs/RU_Data_Screening_Report_draft.docx
+++ b/docs/RU_Data_Screening_Report_draft.docx
@@ -12,6 +12,111 @@
     </w:p>
     <w:p>
       <w:pPr>
+        <w:pStyle w:val="Heading3"/>
+      </w:pPr>
+      <w:r>
+        <w:t>Correlation</w:t>
+      </w:r>
+    </w:p>
+    <w:p>
+      <w:r>
+        <w:t>Mvn1 &amp; mvn2 = 0.27</w:t>
+      </w:r>
+    </w:p>
+    <w:p>
+      <w:r>
+        <w:t>Mvn1 &amp; mvn3 = 0.54</w:t>
+      </w:r>
+    </w:p>
+    <w:p>
+      <w:r>
+        <w:t>Everything else is close to 0</w:t>
+      </w:r>
+    </w:p>
+    <w:p>
+      <w:pPr>
+        <w:pStyle w:val="Heading3"/>
+      </w:pPr>
+      <w:r>
+        <w:t>Outliers</w:t>
+      </w:r>
+    </w:p>
+    <w:p>
+      <w:pPr>
+        <w:pStyle w:val="Heading4"/>
+      </w:pPr>
+      <w:r>
+        <w:t>Multivariate Outliers</w:t>
+      </w:r>
+    </w:p>
+    <w:p>
+      <w:r>
+        <w:rPr>
+          <w:noProof/>
+        </w:rPr>
+        <w:drawing>
+          <wp:inline distT="0" distB="0" distL="0" distR="0" wp14:anchorId="687F185B" wp14:editId="0E17B444">
+            <wp:extent cx="1752381" cy="1647619"/>
+            <wp:effectExtent l="0" t="0" r="635" b="0"/>
+            <wp:docPr id="1148135761" name="Picture 1" descr="A screenshot of a computer&#10;&#10;Description automatically generated"/>
+            <wp:cNvGraphicFramePr>
+              <a:graphicFrameLocks xmlns:a="http://schemas.openxmlformats.org/drawingml/2006/main" noChangeAspect="1"/>
+            </wp:cNvGraphicFramePr>
+            <a:graphic xmlns:a="http://schemas.openxmlformats.org/drawingml/2006/main">
+              <a:graphicData uri="http://schemas.openxmlformats.org/drawingml/2006/picture">
+                <pic:pic xmlns:pic="http://schemas.openxmlformats.org/drawingml/2006/picture">
+                  <pic:nvPicPr>
+                    <pic:cNvPr id="1148135761" name="Picture 1" descr="A screenshot of a computer&#10;&#10;Description automatically generated"/>
+                    <pic:cNvPicPr/>
+                  </pic:nvPicPr>
+                  <pic:blipFill>
+                    <a:blip r:embed="rId5"/>
+                    <a:stretch>
+                      <a:fillRect/>
+                    </a:stretch>
+                  </pic:blipFill>
+                  <pic:spPr>
+                    <a:xfrm>
+                      <a:off x="0" y="0"/>
+                      <a:ext cx="1752381" cy="1647619"/>
+                    </a:xfrm>
+                    <a:prstGeom prst="rect">
+                      <a:avLst/>
+                    </a:prstGeom>
+                  </pic:spPr>
+                </pic:pic>
+              </a:graphicData>
+            </a:graphic>
+          </wp:inline>
+        </w:drawing>
+      </w:r>
+    </w:p>
+    <w:p>
+      <w:r>
+        <w:t>Probably need to be removed, check again after transformations</w:t>
+      </w:r>
+    </w:p>
+    <w:p>
+      <w:pPr>
+        <w:pStyle w:val="Heading4"/>
+      </w:pPr>
+      <w:r>
+        <w:t>Univariate Outliers</w:t>
+      </w:r>
+    </w:p>
+    <w:p>
+      <w:r>
+        <w:t>No information that these outliers were the result of coding/entry errors, instrument malfunction, or that they belong to another population than the one being studied. As such, we have to assume that these observations reflect legitimate variability in the population and should be included in the analysis.</w:t>
+      </w:r>
+      <w:r>
+        <w:t xml:space="preserve"> So Transformations should be considered </w:t>
+      </w:r>
+      <w:r>
+        <w:t>(Raykov &amp; Marcoulides, 2008)</w:t>
+      </w:r>
+    </w:p>
+    <w:p>
+      <w:pPr>
         <w:pStyle w:val="ListParagraph"/>
         <w:numPr>
           <w:ilvl w:val="0"/>
@@ -19,6 +124,448 @@
         </w:numPr>
       </w:pPr>
       <w:r>
+        <w:t>Mvn1:</w:t>
+      </w:r>
+    </w:p>
+    <w:p>
+      <w:pPr>
+        <w:pStyle w:val="ListParagraph"/>
+        <w:numPr>
+          <w:ilvl w:val="1"/>
+          <w:numId w:val="1"/>
+        </w:numPr>
+      </w:pPr>
+      <w:r>
+        <w:drawing>
+          <wp:inline distT="0" distB="0" distL="0" distR="0" wp14:anchorId="2CABB70D" wp14:editId="59E16BC4">
+            <wp:extent cx="3543795" cy="895475"/>
+            <wp:effectExtent l="0" t="0" r="0" b="0"/>
+            <wp:docPr id="95930862" name="Picture 1" descr="A screenshot of a computer&#10;&#10;Description automatically generated"/>
+            <wp:cNvGraphicFramePr>
+              <a:graphicFrameLocks xmlns:a="http://schemas.openxmlformats.org/drawingml/2006/main" noChangeAspect="1"/>
+            </wp:cNvGraphicFramePr>
+            <a:graphic xmlns:a="http://schemas.openxmlformats.org/drawingml/2006/main">
+              <a:graphicData uri="http://schemas.openxmlformats.org/drawingml/2006/picture">
+                <pic:pic xmlns:pic="http://schemas.openxmlformats.org/drawingml/2006/picture">
+                  <pic:nvPicPr>
+                    <pic:cNvPr id="95930862" name="Picture 1" descr="A screenshot of a computer&#10;&#10;Description automatically generated"/>
+                    <pic:cNvPicPr/>
+                  </pic:nvPicPr>
+                  <pic:blipFill>
+                    <a:blip r:embed="rId6"/>
+                    <a:stretch>
+                      <a:fillRect/>
+                    </a:stretch>
+                  </pic:blipFill>
+                  <pic:spPr>
+                    <a:xfrm>
+                      <a:off x="0" y="0"/>
+                      <a:ext cx="3543795" cy="895475"/>
+                    </a:xfrm>
+                    <a:prstGeom prst="rect">
+                      <a:avLst/>
+                    </a:prstGeom>
+                  </pic:spPr>
+                </pic:pic>
+              </a:graphicData>
+            </a:graphic>
+          </wp:inline>
+        </w:drawing>
+      </w:r>
+    </w:p>
+    <w:p>
+      <w:pPr>
+        <w:pStyle w:val="ListParagraph"/>
+        <w:numPr>
+          <w:ilvl w:val="1"/>
+          <w:numId w:val="1"/>
+        </w:numPr>
+      </w:pPr>
+      <w:r>
+        <w:drawing>
+          <wp:inline distT="0" distB="0" distL="0" distR="0" wp14:anchorId="2125DF15" wp14:editId="2750CA84">
+            <wp:extent cx="2924583" cy="895475"/>
+            <wp:effectExtent l="0" t="0" r="9525" b="0"/>
+            <wp:docPr id="963799180" name="Picture 1" descr="A screenshot of a computer&#10;&#10;Description automatically generated"/>
+            <wp:cNvGraphicFramePr>
+              <a:graphicFrameLocks xmlns:a="http://schemas.openxmlformats.org/drawingml/2006/main" noChangeAspect="1"/>
+            </wp:cNvGraphicFramePr>
+            <a:graphic xmlns:a="http://schemas.openxmlformats.org/drawingml/2006/main">
+              <a:graphicData uri="http://schemas.openxmlformats.org/drawingml/2006/picture">
+                <pic:pic xmlns:pic="http://schemas.openxmlformats.org/drawingml/2006/picture">
+                  <pic:nvPicPr>
+                    <pic:cNvPr id="963799180" name="Picture 1" descr="A screenshot of a computer&#10;&#10;Description automatically generated"/>
+                    <pic:cNvPicPr/>
+                  </pic:nvPicPr>
+                  <pic:blipFill>
+                    <a:blip r:embed="rId7"/>
+                    <a:stretch>
+                      <a:fillRect/>
+                    </a:stretch>
+                  </pic:blipFill>
+                  <pic:spPr>
+                    <a:xfrm>
+                      <a:off x="0" y="0"/>
+                      <a:ext cx="2924583" cy="895475"/>
+                    </a:xfrm>
+                    <a:prstGeom prst="rect">
+                      <a:avLst/>
+                    </a:prstGeom>
+                  </pic:spPr>
+                </pic:pic>
+              </a:graphicData>
+            </a:graphic>
+          </wp:inline>
+        </w:drawing>
+      </w:r>
+    </w:p>
+    <w:p>
+      <w:pPr>
+        <w:pStyle w:val="ListParagraph"/>
+        <w:numPr>
+          <w:ilvl w:val="0"/>
+          <w:numId w:val="1"/>
+        </w:numPr>
+      </w:pPr>
+      <w:r>
+        <w:t>Mvn2:</w:t>
+      </w:r>
+    </w:p>
+    <w:p>
+      <w:pPr>
+        <w:pStyle w:val="ListParagraph"/>
+        <w:numPr>
+          <w:ilvl w:val="1"/>
+          <w:numId w:val="1"/>
+        </w:numPr>
+      </w:pPr>
+      <w:r>
+        <w:t>Positively skewed because of crazy positive outliers</w:t>
+      </w:r>
+    </w:p>
+    <w:p>
+      <w:pPr>
+        <w:pStyle w:val="ListParagraph"/>
+        <w:numPr>
+          <w:ilvl w:val="1"/>
+          <w:numId w:val="1"/>
+        </w:numPr>
+      </w:pPr>
+      <w:r>
+        <w:rPr>
+          <w:noProof/>
+        </w:rPr>
+        <w:lastRenderedPageBreak/>
+        <w:drawing>
+          <wp:inline distT="0" distB="0" distL="0" distR="0" wp14:anchorId="6B7CA7C4" wp14:editId="1766F031">
+            <wp:extent cx="5943600" cy="1195705"/>
+            <wp:effectExtent l="0" t="0" r="0" b="4445"/>
+            <wp:docPr id="1662817009" name="Picture 1" descr="A black screen with white text&#10;&#10;Description automatically generated"/>
+            <wp:cNvGraphicFramePr>
+              <a:graphicFrameLocks xmlns:a="http://schemas.openxmlformats.org/drawingml/2006/main" noChangeAspect="1"/>
+            </wp:cNvGraphicFramePr>
+            <a:graphic xmlns:a="http://schemas.openxmlformats.org/drawingml/2006/main">
+              <a:graphicData uri="http://schemas.openxmlformats.org/drawingml/2006/picture">
+                <pic:pic xmlns:pic="http://schemas.openxmlformats.org/drawingml/2006/picture">
+                  <pic:nvPicPr>
+                    <pic:cNvPr id="1662817009" name="Picture 1" descr="A black screen with white text&#10;&#10;Description automatically generated"/>
+                    <pic:cNvPicPr/>
+                  </pic:nvPicPr>
+                  <pic:blipFill>
+                    <a:blip r:embed="rId8"/>
+                    <a:stretch>
+                      <a:fillRect/>
+                    </a:stretch>
+                  </pic:blipFill>
+                  <pic:spPr>
+                    <a:xfrm>
+                      <a:off x="0" y="0"/>
+                      <a:ext cx="5943600" cy="1195705"/>
+                    </a:xfrm>
+                    <a:prstGeom prst="rect">
+                      <a:avLst/>
+                    </a:prstGeom>
+                  </pic:spPr>
+                </pic:pic>
+              </a:graphicData>
+            </a:graphic>
+          </wp:inline>
+        </w:drawing>
+      </w:r>
+    </w:p>
+    <w:p>
+      <w:pPr>
+        <w:pStyle w:val="ListParagraph"/>
+        <w:numPr>
+          <w:ilvl w:val="1"/>
+          <w:numId w:val="1"/>
+        </w:numPr>
+      </w:pPr>
+      <w:r>
+        <w:rPr>
+          <w:noProof/>
+        </w:rPr>
+        <w:drawing>
+          <wp:inline distT="0" distB="0" distL="0" distR="0" wp14:anchorId="2774A802" wp14:editId="00A908D5">
+            <wp:extent cx="2009775" cy="1704975"/>
+            <wp:effectExtent l="0" t="0" r="9525" b="9525"/>
+            <wp:docPr id="400845010" name="Picture 1" descr="A screenshot of a computer program&#10;&#10;Description automatically generated"/>
+            <wp:cNvGraphicFramePr>
+              <a:graphicFrameLocks xmlns:a="http://schemas.openxmlformats.org/drawingml/2006/main" noChangeAspect="1"/>
+            </wp:cNvGraphicFramePr>
+            <a:graphic xmlns:a="http://schemas.openxmlformats.org/drawingml/2006/main">
+              <a:graphicData uri="http://schemas.openxmlformats.org/drawingml/2006/picture">
+                <pic:pic xmlns:pic="http://schemas.openxmlformats.org/drawingml/2006/picture">
+                  <pic:nvPicPr>
+                    <pic:cNvPr id="400845010" name="Picture 1" descr="A screenshot of a computer program&#10;&#10;Description automatically generated"/>
+                    <pic:cNvPicPr/>
+                  </pic:nvPicPr>
+                  <pic:blipFill>
+                    <a:blip r:embed="rId9"/>
+                    <a:stretch>
+                      <a:fillRect/>
+                    </a:stretch>
+                  </pic:blipFill>
+                  <pic:spPr>
+                    <a:xfrm>
+                      <a:off x="0" y="0"/>
+                      <a:ext cx="2009775" cy="1704975"/>
+                    </a:xfrm>
+                    <a:prstGeom prst="rect">
+                      <a:avLst/>
+                    </a:prstGeom>
+                  </pic:spPr>
+                </pic:pic>
+              </a:graphicData>
+            </a:graphic>
+          </wp:inline>
+        </w:drawing>
+      </w:r>
+    </w:p>
+    <w:p>
+      <w:pPr>
+        <w:pStyle w:val="ListParagraph"/>
+        <w:numPr>
+          <w:ilvl w:val="0"/>
+          <w:numId w:val="1"/>
+        </w:numPr>
+      </w:pPr>
+      <w:r>
+        <w:t>Mvn3</w:t>
+      </w:r>
+    </w:p>
+    <w:p>
+      <w:pPr>
+        <w:pStyle w:val="ListParagraph"/>
+        <w:numPr>
+          <w:ilvl w:val="1"/>
+          <w:numId w:val="1"/>
+        </w:numPr>
+      </w:pPr>
+      <w:r>
+        <w:t>Negatively skewed with a few negative outliers (none extreme)</w:t>
+      </w:r>
+    </w:p>
+    <w:p>
+      <w:pPr>
+        <w:pStyle w:val="ListParagraph"/>
+        <w:numPr>
+          <w:ilvl w:val="1"/>
+          <w:numId w:val="1"/>
+        </w:numPr>
+      </w:pPr>
+      <w:r>
+        <w:rPr>
+          <w:noProof/>
+        </w:rPr>
+        <w:drawing>
+          <wp:inline distT="0" distB="0" distL="0" distR="0" wp14:anchorId="2B137AB3" wp14:editId="472D44FD">
+            <wp:extent cx="5943600" cy="1496060"/>
+            <wp:effectExtent l="0" t="0" r="0" b="8890"/>
+            <wp:docPr id="1294430817" name="Picture 1" descr="A screenshot of a computer&#10;&#10;Description automatically generated"/>
+            <wp:cNvGraphicFramePr>
+              <a:graphicFrameLocks xmlns:a="http://schemas.openxmlformats.org/drawingml/2006/main" noChangeAspect="1"/>
+            </wp:cNvGraphicFramePr>
+            <a:graphic xmlns:a="http://schemas.openxmlformats.org/drawingml/2006/main">
+              <a:graphicData uri="http://schemas.openxmlformats.org/drawingml/2006/picture">
+                <pic:pic xmlns:pic="http://schemas.openxmlformats.org/drawingml/2006/picture">
+                  <pic:nvPicPr>
+                    <pic:cNvPr id="1294430817" name="Picture 1" descr="A screenshot of a computer&#10;&#10;Description automatically generated"/>
+                    <pic:cNvPicPr/>
+                  </pic:nvPicPr>
+                  <pic:blipFill>
+                    <a:blip r:embed="rId10"/>
+                    <a:stretch>
+                      <a:fillRect/>
+                    </a:stretch>
+                  </pic:blipFill>
+                  <pic:spPr>
+                    <a:xfrm>
+                      <a:off x="0" y="0"/>
+                      <a:ext cx="5943600" cy="1496060"/>
+                    </a:xfrm>
+                    <a:prstGeom prst="rect">
+                      <a:avLst/>
+                    </a:prstGeom>
+                  </pic:spPr>
+                </pic:pic>
+              </a:graphicData>
+            </a:graphic>
+          </wp:inline>
+        </w:drawing>
+      </w:r>
+    </w:p>
+    <w:p>
+      <w:pPr>
+        <w:pStyle w:val="ListParagraph"/>
+        <w:numPr>
+          <w:ilvl w:val="1"/>
+          <w:numId w:val="1"/>
+        </w:numPr>
+      </w:pPr>
+      <w:r>
+        <w:rPr>
+          <w:noProof/>
+        </w:rPr>
+        <w:drawing>
+          <wp:inline distT="0" distB="0" distL="0" distR="0" wp14:anchorId="5499CFEC" wp14:editId="15AE7A91">
+            <wp:extent cx="2133600" cy="1609725"/>
+            <wp:effectExtent l="0" t="0" r="0" b="9525"/>
+            <wp:docPr id="1573204433" name="Picture 1" descr="A screenshot of a computer program&#10;&#10;Description automatically generated"/>
+            <wp:cNvGraphicFramePr>
+              <a:graphicFrameLocks xmlns:a="http://schemas.openxmlformats.org/drawingml/2006/main" noChangeAspect="1"/>
+            </wp:cNvGraphicFramePr>
+            <a:graphic xmlns:a="http://schemas.openxmlformats.org/drawingml/2006/main">
+              <a:graphicData uri="http://schemas.openxmlformats.org/drawingml/2006/picture">
+                <pic:pic xmlns:pic="http://schemas.openxmlformats.org/drawingml/2006/picture">
+                  <pic:nvPicPr>
+                    <pic:cNvPr id="1573204433" name="Picture 1" descr="A screenshot of a computer program&#10;&#10;Description automatically generated"/>
+                    <pic:cNvPicPr/>
+                  </pic:nvPicPr>
+                  <pic:blipFill>
+                    <a:blip r:embed="rId11"/>
+                    <a:stretch>
+                      <a:fillRect/>
+                    </a:stretch>
+                  </pic:blipFill>
+                  <pic:spPr>
+                    <a:xfrm>
+                      <a:off x="0" y="0"/>
+                      <a:ext cx="2133600" cy="1609725"/>
+                    </a:xfrm>
+                    <a:prstGeom prst="rect">
+                      <a:avLst/>
+                    </a:prstGeom>
+                  </pic:spPr>
+                </pic:pic>
+              </a:graphicData>
+            </a:graphic>
+          </wp:inline>
+        </w:drawing>
+      </w:r>
+    </w:p>
+    <w:p>
+      <w:pPr>
+        <w:pStyle w:val="ListParagraph"/>
+        <w:numPr>
+          <w:ilvl w:val="0"/>
+          <w:numId w:val="1"/>
+        </w:numPr>
+      </w:pPr>
+      <w:r>
+        <w:t>Mvn4:</w:t>
+      </w:r>
+    </w:p>
+    <w:p>
+      <w:pPr>
+        <w:pStyle w:val="ListParagraph"/>
+        <w:numPr>
+          <w:ilvl w:val="1"/>
+          <w:numId w:val="1"/>
+        </w:numPr>
+      </w:pPr>
+      <w:r>
+        <w:t>Bimodal distribution</w:t>
+      </w:r>
+    </w:p>
+    <w:p>
+      <w:pPr>
+        <w:pStyle w:val="ListParagraph"/>
+        <w:numPr>
+          <w:ilvl w:val="1"/>
+          <w:numId w:val="1"/>
+        </w:numPr>
+      </w:pPr>
+      <w:r>
+        <w:t>No outliers (0% &gt; 1.5</w:t>
+      </w:r>
+      <w:r>
+        <w:t xml:space="preserve"> </w:t>
+      </w:r>
+      <w:r>
+        <w:t>IQR above Q3</w:t>
+      </w:r>
+      <w:r>
+        <w:t xml:space="preserve"> or &gt; 3.29 z</w:t>
+      </w:r>
+      <w:r>
+        <w:t>)</w:t>
+      </w:r>
+    </w:p>
+    <w:p>
+      <w:pPr>
+        <w:pStyle w:val="ListParagraph"/>
+        <w:numPr>
+          <w:ilvl w:val="0"/>
+          <w:numId w:val="1"/>
+        </w:numPr>
+      </w:pPr>
+      <w:r>
+        <w:t>Mvn5:</w:t>
+      </w:r>
+    </w:p>
+    <w:p>
+      <w:pPr>
+        <w:pStyle w:val="ListParagraph"/>
+        <w:numPr>
+          <w:ilvl w:val="1"/>
+          <w:numId w:val="1"/>
+        </w:numPr>
+      </w:pPr>
+      <w:r>
+        <w:t>Bimodal distribution around 0 and 100, suggesting floor and ceiling effects</w:t>
+      </w:r>
+    </w:p>
+    <w:p>
+      <w:pPr>
+        <w:pStyle w:val="ListParagraph"/>
+        <w:numPr>
+          <w:ilvl w:val="1"/>
+          <w:numId w:val="1"/>
+        </w:numPr>
+      </w:pPr>
+      <w:r>
+        <w:t>No outliers (0% &gt; 1.5 IQR above Q3 or &gt; 3.29 z)</w:t>
+      </w:r>
+    </w:p>
+    <w:p>
+      <w:pPr>
+        <w:pStyle w:val="Heading3"/>
+      </w:pPr>
+      <w:r>
+        <w:lastRenderedPageBreak/>
+        <w:t>Univariate Normality</w:t>
+      </w:r>
+    </w:p>
+    <w:p>
+      <w:pPr>
+        <w:pStyle w:val="ListParagraph"/>
+        <w:numPr>
+          <w:ilvl w:val="0"/>
+          <w:numId w:val="1"/>
+        </w:numPr>
+      </w:pPr>
+      <w:r>
         <w:t>None of mvn1-5 respect univariate normality, both according to the Shapiro-Wilk test (explain assumptions) and from visual inspection of the QQ plots.</w:t>
       </w:r>
     </w:p>
@@ -167,6 +714,102 @@
       </w:r>
       <w:r>
         <w:t>.</w:t>
+      </w:r>
+    </w:p>
+    <w:p>
+      <w:pPr>
+        <w:pStyle w:val="Heading3"/>
+      </w:pPr>
+      <w:r>
+        <w:t>Transformations</w:t>
+      </w:r>
+    </w:p>
+    <w:p>
+      <w:pPr>
+        <w:pStyle w:val="Heading4"/>
+      </w:pPr>
+      <w:r>
+        <w:t>MVN1</w:t>
+      </w:r>
+    </w:p>
+    <w:p>
+      <w:pPr>
+        <w:pStyle w:val="ListParagraph"/>
+        <w:numPr>
+          <w:ilvl w:val="0"/>
+          <w:numId w:val="1"/>
+        </w:numPr>
+      </w:pPr>
+      <w:r>
+        <w:t>Positive skew</w:t>
+      </w:r>
+    </w:p>
+    <w:p>
+      <w:pPr>
+        <w:pStyle w:val="ListParagraph"/>
+        <w:numPr>
+          <w:ilvl w:val="0"/>
+          <w:numId w:val="1"/>
+        </w:numPr>
+      </w:pPr>
+      <w:r>
+        <w:t xml:space="preserve">Minimum = 12,789 </w:t>
+      </w:r>
+    </w:p>
+    <w:p>
+      <w:pPr>
+        <w:pStyle w:val="ListParagraph"/>
+        <w:numPr>
+          <w:ilvl w:val="1"/>
+          <w:numId w:val="1"/>
+        </w:numPr>
+      </w:pPr>
+      <w:r>
+        <w:t>Needs to be adjusted to minimum = 1 by subtracting 12,788</w:t>
+      </w:r>
+    </w:p>
+    <w:p>
+      <w:pPr>
+        <w:pStyle w:val="ListParagraph"/>
+        <w:numPr>
+          <w:ilvl w:val="0"/>
+          <w:numId w:val="1"/>
+        </w:numPr>
+      </w:pPr>
+      <w:r>
+        <w:t>Try square root transformation first</w:t>
+      </w:r>
+    </w:p>
+    <w:p>
+      <w:pPr>
+        <w:pStyle w:val="Heading4"/>
+      </w:pPr>
+      <w:r>
+        <w:t>MVN2</w:t>
+      </w:r>
+    </w:p>
+    <w:p>
+      <w:pPr>
+        <w:pStyle w:val="Heading4"/>
+      </w:pPr>
+      <w:r>
+        <w:t>MVN3</w:t>
+      </w:r>
+    </w:p>
+    <w:p>
+      <w:pPr>
+        <w:pStyle w:val="Heading4"/>
+      </w:pPr>
+      <w:r>
+        <w:t>MVN4</w:t>
+      </w:r>
+    </w:p>
+    <w:p>
+      <w:pPr>
+        <w:pStyle w:val="Heading4"/>
+      </w:pPr>
+      <w:r>
+        <w:t>MVN5</w:t>
       </w:r>
     </w:p>
     <w:p>
@@ -192,7 +835,7 @@
                     </pic:cNvPicPr>
                   </pic:nvPicPr>
                   <pic:blipFill>
-                    <a:blip r:embed="rId5">
+                    <a:blip r:embed="rId12">
                       <a:extLst>
                         <a:ext uri="{28A0092B-C50C-407E-A947-70E740481C1C}">
                           <a14:useLocalDpi xmlns:a14="http://schemas.microsoft.com/office/drawing/2010/main" val="0"/>
@@ -245,7 +888,7 @@
                     </pic:cNvPicPr>
                   </pic:nvPicPr>
                   <pic:blipFill>
-                    <a:blip r:embed="rId6">
+                    <a:blip r:embed="rId13">
                       <a:extLst>
                         <a:ext uri="{28A0092B-C50C-407E-A947-70E740481C1C}">
                           <a14:useLocalDpi xmlns:a14="http://schemas.microsoft.com/office/drawing/2010/main" val="0"/>
@@ -316,36 +959,12 @@
     </w:p>
     <w:p>
       <w:r>
-        <w:t>William Revelle (2024). _psych: Procedures for Psychological, Psychometric, and Personality Research_. Northwestern University, Evanston, Illinois. R package version 2.4.6</w:t>
-      </w:r>
-      <w:proofErr w:type="gramStart"/>
-      <w:r>
-        <w:t>,  &lt;</w:t>
-      </w:r>
-      <w:proofErr w:type="gramEnd"/>
-      <w:r>
-        <w:t>https://CRAN.R-project.org/package=psych&gt;.</w:t>
-      </w:r>
-    </w:p>
-    <w:p>
-      <w:r>
-        <w:t xml:space="preserve">Korkmaz S, </w:t>
-      </w:r>
-      <w:proofErr w:type="spellStart"/>
-      <w:r>
-        <w:t>Goksuluk</w:t>
-      </w:r>
-      <w:proofErr w:type="spellEnd"/>
-      <w:r>
-        <w:t xml:space="preserve"> D, </w:t>
-      </w:r>
-      <w:proofErr w:type="spellStart"/>
-      <w:r>
-        <w:t>Zararsiz</w:t>
-      </w:r>
-      <w:proofErr w:type="spellEnd"/>
-      <w:r>
-        <w:t xml:space="preserve"> G. MVN: An R Package for Assessing Multivariate Normality. The R Journal. 2014 6(2):151-162.</w:t>
+        <w:t>William Revelle (2024). _psych: Procedures for Psychological, Psychometric, and Personality Research_. Northwestern University, Evanston, Illinois. R package version 2.4.6,  &lt;https://CRAN.R-project.org/package=psych&gt;.</w:t>
+      </w:r>
+    </w:p>
+    <w:p>
+      <w:r>
+        <w:t>Korkmaz S, Goksuluk D, Zararsiz G. MVN: An R Package for Assessing Multivariate Normality. The R Journal. 2014 6(2):151-162.</w:t>
       </w:r>
     </w:p>
     <w:p>
@@ -362,7 +981,7 @@
         </w:rPr>
         <w:t xml:space="preserve">Cain, M. K., Zhang, Z., &amp; Yuan, K.-H. (2017). Univariate and multivariate skewness and kurtosis for measuring nonnormality: Prevalence, influence and estimation. Behavior Research Methods, 49(5), 1716–1735. </w:t>
       </w:r>
-      <w:hyperlink r:id="rId7" w:history="1">
+      <w:hyperlink r:id="rId14" w:history="1">
         <w:r>
           <w:rPr>
             <w:rStyle w:val="Hyperlink"/>
@@ -418,6 +1037,37 @@
           <w:bCs/>
         </w:rPr>
         <w:t>(1), 183–189.</w:t>
+      </w:r>
+    </w:p>
+    <w:p>
+      <w:pPr>
+        <w:rPr>
+          <w:b/>
+          <w:bCs/>
+        </w:rPr>
+      </w:pPr>
+      <w:r>
+        <w:rPr>
+          <w:b/>
+          <w:bCs/>
+        </w:rPr>
+        <w:t xml:space="preserve">Raykov, T., &amp; Marcoulides, G. A. (2008). </w:t>
+      </w:r>
+      <w:r>
+        <w:rPr>
+          <w:b/>
+          <w:bCs/>
+          <w:i/>
+          <w:iCs/>
+        </w:rPr>
+        <w:t>An Introduction to Applied Multivariate Analysis</w:t>
+      </w:r>
+      <w:r>
+        <w:rPr>
+          <w:b/>
+          <w:bCs/>
+        </w:rPr>
+        <w:t xml:space="preserve"> (1st edition). Routledge.</w:t>
       </w:r>
     </w:p>
     <w:p>
@@ -1030,7 +1680,6 @@
     <w:next w:val="Normal"/>
     <w:link w:val="Heading4Char"/>
     <w:uiPriority w:val="9"/>
-    <w:semiHidden/>
     <w:unhideWhenUsed/>
     <w:qFormat/>
     <w:rsid w:val="007E503E"/>
@@ -1226,7 +1875,6 @@
     <w:basedOn w:val="DefaultParagraphFont"/>
     <w:link w:val="Heading4"/>
     <w:uiPriority w:val="9"/>
-    <w:semiHidden/>
     <w:rsid w:val="007E503E"/>
     <w:rPr>
       <w:rFonts w:eastAsiaTheme="majorEastAsia" w:cstheme="majorBidi"/>

</xml_diff>

<commit_message>
still working on transformations
</commit_message>
<xml_diff>
--- a/docs/RU_Data_Screening_Report_draft.docx
+++ b/docs/RU_Data_Screening_Report_draft.docx
@@ -136,6 +136,9 @@
         </w:numPr>
       </w:pPr>
       <w:r>
+        <w:rPr>
+          <w:noProof/>
+        </w:rPr>
         <w:drawing>
           <wp:inline distT="0" distB="0" distL="0" distR="0" wp14:anchorId="2CABB70D" wp14:editId="59E16BC4">
             <wp:extent cx="3543795" cy="895475"/>
@@ -182,6 +185,9 @@
         </w:numPr>
       </w:pPr>
       <w:r>
+        <w:rPr>
+          <w:noProof/>
+        </w:rPr>
         <w:drawing>
           <wp:inline distT="0" distB="0" distL="0" distR="0" wp14:anchorId="2125DF15" wp14:editId="2750CA84">
             <wp:extent cx="2924583" cy="895475"/>
@@ -732,6 +738,7 @@
         <w:t>MVN1</w:t>
       </w:r>
     </w:p>
+    <w:p/>
     <w:p>
       <w:pPr>
         <w:pStyle w:val="ListParagraph"/>
@@ -743,6 +750,21 @@
       <w:r>
         <w:t>Positive skew</w:t>
       </w:r>
+      <w:r>
+        <w:t xml:space="preserve"> and fat tails</w:t>
+      </w:r>
+    </w:p>
+    <w:p>
+      <w:pPr>
+        <w:pStyle w:val="ListParagraph"/>
+        <w:numPr>
+          <w:ilvl w:val="1"/>
+          <w:numId w:val="1"/>
+        </w:numPr>
+      </w:pPr>
+      <w:r>
+        <w:t>Skew = 1.76, kurtosis = 5.43</w:t>
+      </w:r>
     </w:p>
     <w:p>
       <w:pPr>
@@ -779,12 +801,203 @@
       <w:r>
         <w:t>Try square root transformation first</w:t>
       </w:r>
+      <w:r>
+        <w:t>, still left too much positive skew</w:t>
+      </w:r>
+      <w:r>
+        <w:t xml:space="preserve"> even after removing outliers past z = 3.29</w:t>
+      </w:r>
+    </w:p>
+    <w:p>
+      <w:pPr>
+        <w:pStyle w:val="ListParagraph"/>
+        <w:numPr>
+          <w:ilvl w:val="1"/>
+          <w:numId w:val="1"/>
+        </w:numPr>
+      </w:pPr>
+      <w:r>
+        <w:t>Skew = 0.61, kurtosis = 0.61</w:t>
+      </w:r>
+    </w:p>
+    <w:p>
+      <w:pPr>
+        <w:pStyle w:val="ListParagraph"/>
+        <w:numPr>
+          <w:ilvl w:val="0"/>
+          <w:numId w:val="1"/>
+        </w:numPr>
+      </w:pPr>
+      <w:r>
+        <w:t>ln transformation</w:t>
+      </w:r>
+    </w:p>
+    <w:p>
+      <w:pPr>
+        <w:pStyle w:val="ListParagraph"/>
+        <w:numPr>
+          <w:ilvl w:val="1"/>
+          <w:numId w:val="1"/>
+        </w:numPr>
+      </w:pPr>
+      <w:r>
+        <w:t>skew = 0.11</w:t>
+      </w:r>
+    </w:p>
+    <w:p>
+      <w:pPr>
+        <w:pStyle w:val="ListParagraph"/>
+        <w:numPr>
+          <w:ilvl w:val="1"/>
+          <w:numId w:val="1"/>
+        </w:numPr>
+      </w:pPr>
+      <w:r>
+        <w:t>kurtosis 0.53</w:t>
+      </w:r>
+    </w:p>
+    <w:p>
+      <w:pPr>
+        <w:pStyle w:val="ListParagraph"/>
+        <w:numPr>
+          <w:ilvl w:val="1"/>
+          <w:numId w:val="1"/>
+        </w:numPr>
+      </w:pPr>
+      <w:r>
+        <w:t>sw = 0.99</w:t>
+      </w:r>
+    </w:p>
+    <w:p>
+      <w:pPr>
+        <w:pStyle w:val="ListParagraph"/>
+        <w:numPr>
+          <w:ilvl w:val="2"/>
+          <w:numId w:val="1"/>
+        </w:numPr>
+      </w:pPr>
+      <w:r>
+        <w:t>“</w:t>
+      </w:r>
+      <w:r>
+        <w:t>To perform the S–W test for normality, assume that the sample is composed of </w:t>
+      </w:r>
+      <w:r>
+        <w:rPr>
+          <w:i/>
+          <w:iCs/>
+        </w:rPr>
+        <w:t>n</w:t>
+      </w:r>
+      <w:r>
+        <w:t> independent and identically distributed observations (</w:t>
+      </w:r>
+      <w:r>
+        <w:rPr>
+          <w:i/>
+          <w:iCs/>
+        </w:rPr>
+        <w:t>x</w:t>
+      </w:r>
+      <w:r>
+        <w:rPr>
+          <w:vertAlign w:val="subscript"/>
+        </w:rPr>
+        <w:t>1</w:t>
+      </w:r>
+      <w:r>
+        <w:t>,</w:t>
+      </w:r>
+      <w:r>
+        <w:rPr>
+          <w:i/>
+          <w:iCs/>
+        </w:rPr>
+        <w:t>x</w:t>
+      </w:r>
+      <w:r>
+        <w:rPr>
+          <w:vertAlign w:val="subscript"/>
+        </w:rPr>
+        <w:t>2</w:t>
+      </w:r>
+      <w:r>
+        <w:t>,…</w:t>
+      </w:r>
+      <w:r>
+        <w:rPr>
+          <w:i/>
+          <w:iCs/>
+        </w:rPr>
+        <w:t>x</w:t>
+      </w:r>
+      <w:r>
+        <w:rPr>
+          <w:i/>
+          <w:iCs/>
+          <w:vertAlign w:val="subscript"/>
+        </w:rPr>
+        <w:t>n</w:t>
+      </w:r>
+      <w:r>
+        <w:t>) from a </w:t>
+      </w:r>
+      <w:hyperlink r:id="rId12" w:tooltip="Learn more about normal distribution from ScienceDirect's AI-generated Topic Pages" w:history="1">
+        <w:r>
+          <w:rPr>
+            <w:rStyle w:val="Hyperlink"/>
+          </w:rPr>
+          <w:t>normal distribution</w:t>
+        </w:r>
+      </w:hyperlink>
+      <w:r>
+        <w:t> with unspecified mean and variance.</w:t>
+      </w:r>
+      <w:r>
+        <w:t>”</w:t>
+      </w:r>
+      <w:r>
+        <w:t> </w:t>
+      </w:r>
+      <w:r>
+        <w:t>(</w:t>
+      </w:r>
+      <w:r>
+        <w:t>Stephen W. Looney, Joseph L. Hagan, in </w:t>
+      </w:r>
+      <w:hyperlink r:id="rId13" w:history="1">
+        <w:r>
+          <w:rPr>
+            <w:rStyle w:val="Hyperlink"/>
+          </w:rPr>
+          <w:t>Essential Statistical Methods for Medical Statistics</w:t>
+        </w:r>
+      </w:hyperlink>
+      <w:r>
+        <w:t>, 2011</w:t>
+      </w:r>
+      <w:r>
+        <w:t>)</w:t>
+      </w:r>
+    </w:p>
+    <w:p>
+      <w:pPr>
+        <w:pStyle w:val="ListParagraph"/>
+        <w:numPr>
+          <w:ilvl w:val="1"/>
+          <w:numId w:val="1"/>
+        </w:numPr>
+      </w:pPr>
+      <w:r>
+        <w:t>after removing outliers past z = 3.29</w:t>
+      </w:r>
     </w:p>
     <w:p>
       <w:pPr>
         <w:pStyle w:val="Heading4"/>
       </w:pPr>
       <w:r>
+        <w:lastRenderedPageBreak/>
         <w:t>MVN2</w:t>
       </w:r>
     </w:p>
@@ -835,7 +1048,7 @@
                     </pic:cNvPicPr>
                   </pic:nvPicPr>
                   <pic:blipFill>
-                    <a:blip r:embed="rId12">
+                    <a:blip r:embed="rId14">
                       <a:extLst>
                         <a:ext uri="{28A0092B-C50C-407E-A947-70E740481C1C}">
                           <a14:useLocalDpi xmlns:a14="http://schemas.microsoft.com/office/drawing/2010/main" val="0"/>
@@ -869,7 +1082,6 @@
         <w:rPr>
           <w:noProof/>
         </w:rPr>
-        <w:lastRenderedPageBreak/>
         <w:drawing>
           <wp:inline distT="0" distB="0" distL="0" distR="0" wp14:anchorId="0221947A" wp14:editId="02CB32B4">
             <wp:extent cx="4699591" cy="2900319"/>
@@ -888,7 +1100,7 @@
                     </pic:cNvPicPr>
                   </pic:nvPicPr>
                   <pic:blipFill>
-                    <a:blip r:embed="rId13">
+                    <a:blip r:embed="rId15">
                       <a:extLst>
                         <a:ext uri="{28A0092B-C50C-407E-A947-70E740481C1C}">
                           <a14:useLocalDpi xmlns:a14="http://schemas.microsoft.com/office/drawing/2010/main" val="0"/>
@@ -922,6 +1134,7 @@
         <w:pStyle w:val="Heading2"/>
       </w:pPr>
       <w:r>
+        <w:lastRenderedPageBreak/>
         <w:t>Group Comparison</w:t>
       </w:r>
     </w:p>
@@ -981,7 +1194,7 @@
         </w:rPr>
         <w:t xml:space="preserve">Cain, M. K., Zhang, Z., &amp; Yuan, K.-H. (2017). Univariate and multivariate skewness and kurtosis for measuring nonnormality: Prevalence, influence and estimation. Behavior Research Methods, 49(5), 1716–1735. </w:t>
       </w:r>
-      <w:hyperlink r:id="rId14" w:history="1">
+      <w:hyperlink r:id="rId16" w:history="1">
         <w:r>
           <w:rPr>
             <w:rStyle w:val="Hyperlink"/>

</xml_diff>